<commit_message>
Se subieron las capturas de los scripts y el coverage
</commit_message>
<xml_diff>
--- a/Archivo Entrega/GRUPO4 - UNLA - Prueba de Software - TP1.docx
+++ b/Archivo Entrega/GRUPO4 - UNLA - Prueba de Software - TP1.docx
@@ -6368,6 +6368,235 @@
         <w:t>Todos los test pasaron correctamente</w:t>
       </w:r>
     </w:p>
+    <w:p>
+      <w:proofErr w:type="spellStart"/>
+      <w:r>
+        <w:t>AdmClienteTest</w:t>
+      </w:r>
+      <w:proofErr w:type="spellEnd"/>
+      <w:r>
+        <w:t>:</w:t>
+      </w:r>
+    </w:p>
+    <w:p>
+      <w:r>
+        <w:drawing>
+          <wp:inline distT="0" distB="0" distL="0" distR="0" wp14:anchorId="359E1D13" wp14:editId="0DCE36A7">
+            <wp:extent cx="3305636" cy="1057423"/>
+            <wp:effectExtent l="0" t="0" r="0" b="9525"/>
+            <wp:docPr id="1348967765" name="Imagen 1"/>
+            <wp:cNvGraphicFramePr>
+              <a:graphicFrameLocks xmlns:a="http://schemas.openxmlformats.org/drawingml/2006/main" noChangeAspect="1"/>
+            </wp:cNvGraphicFramePr>
+            <a:graphic xmlns:a="http://schemas.openxmlformats.org/drawingml/2006/main">
+              <a:graphicData uri="http://schemas.openxmlformats.org/drawingml/2006/picture">
+                <pic:pic xmlns:pic="http://schemas.openxmlformats.org/drawingml/2006/picture">
+                  <pic:nvPicPr>
+                    <pic:cNvPr id="1348967765" name=""/>
+                    <pic:cNvPicPr/>
+                  </pic:nvPicPr>
+                  <pic:blipFill>
+                    <a:blip r:embed="rId9"/>
+                    <a:stretch>
+                      <a:fillRect/>
+                    </a:stretch>
+                  </pic:blipFill>
+                  <pic:spPr>
+                    <a:xfrm>
+                      <a:off x="0" y="0"/>
+                      <a:ext cx="3305636" cy="1057423"/>
+                    </a:xfrm>
+                    <a:prstGeom prst="rect">
+                      <a:avLst/>
+                    </a:prstGeom>
+                  </pic:spPr>
+                </pic:pic>
+              </a:graphicData>
+            </a:graphic>
+          </wp:inline>
+        </w:drawing>
+      </w:r>
+    </w:p>
+    <w:p>
+      <w:r>
+        <w:t>Todos los test pasaron correctamente</w:t>
+      </w:r>
+    </w:p>
+    <w:p/>
+    <w:p>
+      <w:proofErr w:type="spellStart"/>
+      <w:r>
+        <w:lastRenderedPageBreak/>
+        <w:t>IntegracionAdmProductoTest</w:t>
+      </w:r>
+      <w:proofErr w:type="spellEnd"/>
+      <w:r>
+        <w:t>:</w:t>
+      </w:r>
+    </w:p>
+    <w:p>
+      <w:r>
+        <w:drawing>
+          <wp:inline distT="0" distB="0" distL="0" distR="0" wp14:anchorId="745AC6D7" wp14:editId="598B2F13">
+            <wp:extent cx="3400900" cy="704948"/>
+            <wp:effectExtent l="0" t="0" r="9525" b="0"/>
+            <wp:docPr id="1385609174" name="Imagen 1"/>
+            <wp:cNvGraphicFramePr>
+              <a:graphicFrameLocks xmlns:a="http://schemas.openxmlformats.org/drawingml/2006/main" noChangeAspect="1"/>
+            </wp:cNvGraphicFramePr>
+            <a:graphic xmlns:a="http://schemas.openxmlformats.org/drawingml/2006/main">
+              <a:graphicData uri="http://schemas.openxmlformats.org/drawingml/2006/picture">
+                <pic:pic xmlns:pic="http://schemas.openxmlformats.org/drawingml/2006/picture">
+                  <pic:nvPicPr>
+                    <pic:cNvPr id="1385609174" name=""/>
+                    <pic:cNvPicPr/>
+                  </pic:nvPicPr>
+                  <pic:blipFill>
+                    <a:blip r:embed="rId10"/>
+                    <a:stretch>
+                      <a:fillRect/>
+                    </a:stretch>
+                  </pic:blipFill>
+                  <pic:spPr>
+                    <a:xfrm>
+                      <a:off x="0" y="0"/>
+                      <a:ext cx="3400900" cy="704948"/>
+                    </a:xfrm>
+                    <a:prstGeom prst="rect">
+                      <a:avLst/>
+                    </a:prstGeom>
+                  </pic:spPr>
+                </pic:pic>
+              </a:graphicData>
+            </a:graphic>
+          </wp:inline>
+        </w:drawing>
+      </w:r>
+    </w:p>
+    <w:p>
+      <w:r>
+        <w:t>Todos los test pasaron correctamente</w:t>
+      </w:r>
+    </w:p>
+    <w:p/>
+    <w:p>
+      <w:proofErr w:type="spellStart"/>
+      <w:r>
+        <w:t>IntegracionAdm</w:t>
+      </w:r>
+      <w:r>
+        <w:t>Carrito</w:t>
+      </w:r>
+      <w:r>
+        <w:t>Test</w:t>
+      </w:r>
+      <w:proofErr w:type="spellEnd"/>
+      <w:r>
+        <w:t>:</w:t>
+      </w:r>
+    </w:p>
+    <w:p>
+      <w:r>
+        <w:drawing>
+          <wp:inline distT="0" distB="0" distL="0" distR="0" wp14:anchorId="211AC7A6" wp14:editId="1B69F3C3">
+            <wp:extent cx="3477110" cy="714475"/>
+            <wp:effectExtent l="0" t="0" r="0" b="9525"/>
+            <wp:docPr id="1832487854" name="Imagen 1"/>
+            <wp:cNvGraphicFramePr>
+              <a:graphicFrameLocks xmlns:a="http://schemas.openxmlformats.org/drawingml/2006/main" noChangeAspect="1"/>
+            </wp:cNvGraphicFramePr>
+            <a:graphic xmlns:a="http://schemas.openxmlformats.org/drawingml/2006/main">
+              <a:graphicData uri="http://schemas.openxmlformats.org/drawingml/2006/picture">
+                <pic:pic xmlns:pic="http://schemas.openxmlformats.org/drawingml/2006/picture">
+                  <pic:nvPicPr>
+                    <pic:cNvPr id="1832487854" name=""/>
+                    <pic:cNvPicPr/>
+                  </pic:nvPicPr>
+                  <pic:blipFill>
+                    <a:blip r:embed="rId11"/>
+                    <a:stretch>
+                      <a:fillRect/>
+                    </a:stretch>
+                  </pic:blipFill>
+                  <pic:spPr>
+                    <a:xfrm>
+                      <a:off x="0" y="0"/>
+                      <a:ext cx="3477110" cy="714475"/>
+                    </a:xfrm>
+                    <a:prstGeom prst="rect">
+                      <a:avLst/>
+                    </a:prstGeom>
+                  </pic:spPr>
+                </pic:pic>
+              </a:graphicData>
+            </a:graphic>
+          </wp:inline>
+        </w:drawing>
+      </w:r>
+    </w:p>
+    <w:p>
+      <w:r>
+        <w:t>Todos los test pasaron correctamente</w:t>
+      </w:r>
+    </w:p>
+    <w:p/>
+    <w:p>
+      <w:proofErr w:type="spellStart"/>
+      <w:r>
+        <w:t>IntegracionAdmClienteTest</w:t>
+      </w:r>
+      <w:proofErr w:type="spellEnd"/>
+      <w:r>
+        <w:t>:</w:t>
+      </w:r>
+    </w:p>
+    <w:p>
+      <w:r>
+        <w:drawing>
+          <wp:inline distT="0" distB="0" distL="0" distR="0" wp14:anchorId="2D5DDBF5" wp14:editId="04CC1ECC">
+            <wp:extent cx="3267531" cy="895475"/>
+            <wp:effectExtent l="0" t="0" r="9525" b="0"/>
+            <wp:docPr id="1827767795" name="Imagen 1"/>
+            <wp:cNvGraphicFramePr>
+              <a:graphicFrameLocks xmlns:a="http://schemas.openxmlformats.org/drawingml/2006/main" noChangeAspect="1"/>
+            </wp:cNvGraphicFramePr>
+            <a:graphic xmlns:a="http://schemas.openxmlformats.org/drawingml/2006/main">
+              <a:graphicData uri="http://schemas.openxmlformats.org/drawingml/2006/picture">
+                <pic:pic xmlns:pic="http://schemas.openxmlformats.org/drawingml/2006/picture">
+                  <pic:nvPicPr>
+                    <pic:cNvPr id="1827767795" name=""/>
+                    <pic:cNvPicPr/>
+                  </pic:nvPicPr>
+                  <pic:blipFill>
+                    <a:blip r:embed="rId12"/>
+                    <a:stretch>
+                      <a:fillRect/>
+                    </a:stretch>
+                  </pic:blipFill>
+                  <pic:spPr>
+                    <a:xfrm>
+                      <a:off x="0" y="0"/>
+                      <a:ext cx="3267531" cy="895475"/>
+                    </a:xfrm>
+                    <a:prstGeom prst="rect">
+                      <a:avLst/>
+                    </a:prstGeom>
+                  </pic:spPr>
+                </pic:pic>
+              </a:graphicData>
+            </a:graphic>
+          </wp:inline>
+        </w:drawing>
+      </w:r>
+    </w:p>
+    <w:p>
+      <w:r>
+        <w:t xml:space="preserve">Se detectó un error al intentar </w:t>
+      </w:r>
+      <w:r>
+        <w:t>agregar un cliente con DNI duplicado</w:t>
+      </w:r>
+    </w:p>
     <w:p/>
     <w:p>
       <w:pPr>
@@ -6388,8 +6617,84 @@
         <w:t>Cobertura de código:</w:t>
       </w:r>
     </w:p>
-    <w:p/>
-    <w:p/>
+    <w:p>
+      <w:r>
+        <w:drawing>
+          <wp:inline distT="0" distB="0" distL="0" distR="0" wp14:anchorId="231913E5" wp14:editId="0AE81E29">
+            <wp:extent cx="5400040" cy="1192530"/>
+            <wp:effectExtent l="0" t="0" r="0" b="7620"/>
+            <wp:docPr id="740169587" name="Imagen 1"/>
+            <wp:cNvGraphicFramePr>
+              <a:graphicFrameLocks xmlns:a="http://schemas.openxmlformats.org/drawingml/2006/main" noChangeAspect="1"/>
+            </wp:cNvGraphicFramePr>
+            <a:graphic xmlns:a="http://schemas.openxmlformats.org/drawingml/2006/main">
+              <a:graphicData uri="http://schemas.openxmlformats.org/drawingml/2006/picture">
+                <pic:pic xmlns:pic="http://schemas.openxmlformats.org/drawingml/2006/picture">
+                  <pic:nvPicPr>
+                    <pic:cNvPr id="740169587" name=""/>
+                    <pic:cNvPicPr/>
+                  </pic:nvPicPr>
+                  <pic:blipFill>
+                    <a:blip r:embed="rId13"/>
+                    <a:stretch>
+                      <a:fillRect/>
+                    </a:stretch>
+                  </pic:blipFill>
+                  <pic:spPr>
+                    <a:xfrm>
+                      <a:off x="0" y="0"/>
+                      <a:ext cx="5400040" cy="1192530"/>
+                    </a:xfrm>
+                    <a:prstGeom prst="rect">
+                      <a:avLst/>
+                    </a:prstGeom>
+                  </pic:spPr>
+                </pic:pic>
+              </a:graphicData>
+            </a:graphic>
+          </wp:inline>
+        </w:drawing>
+      </w:r>
+    </w:p>
+    <w:p>
+      <w:r>
+        <w:drawing>
+          <wp:inline distT="0" distB="0" distL="0" distR="0" wp14:anchorId="07D92555" wp14:editId="0B5FF7C4">
+            <wp:extent cx="5400040" cy="712470"/>
+            <wp:effectExtent l="0" t="0" r="0" b="0"/>
+            <wp:docPr id="136777931" name="Imagen 1"/>
+            <wp:cNvGraphicFramePr>
+              <a:graphicFrameLocks xmlns:a="http://schemas.openxmlformats.org/drawingml/2006/main" noChangeAspect="1"/>
+            </wp:cNvGraphicFramePr>
+            <a:graphic xmlns:a="http://schemas.openxmlformats.org/drawingml/2006/main">
+              <a:graphicData uri="http://schemas.openxmlformats.org/drawingml/2006/picture">
+                <pic:pic xmlns:pic="http://schemas.openxmlformats.org/drawingml/2006/picture">
+                  <pic:nvPicPr>
+                    <pic:cNvPr id="136777931" name=""/>
+                    <pic:cNvPicPr/>
+                  </pic:nvPicPr>
+                  <pic:blipFill>
+                    <a:blip r:embed="rId14"/>
+                    <a:stretch>
+                      <a:fillRect/>
+                    </a:stretch>
+                  </pic:blipFill>
+                  <pic:spPr>
+                    <a:xfrm>
+                      <a:off x="0" y="0"/>
+                      <a:ext cx="5400040" cy="712470"/>
+                    </a:xfrm>
+                    <a:prstGeom prst="rect">
+                      <a:avLst/>
+                    </a:prstGeom>
+                  </pic:spPr>
+                </pic:pic>
+              </a:graphicData>
+            </a:graphic>
+          </wp:inline>
+        </w:drawing>
+      </w:r>
+    </w:p>
     <w:p>
       <w:pPr>
         <w:rPr>
@@ -6410,7 +6715,7 @@
       </w:r>
     </w:p>
     <w:p>
-      <w:hyperlink r:id="rId9" w:history="1">
+      <w:hyperlink r:id="rId15" w:history="1">
         <w:r>
           <w:rPr>
             <w:rStyle w:val="Hipervnculo"/>

</xml_diff>